<commit_message>
aggiustati prepared statement + diari e progettazioni
</commit_message>
<xml_diff>
--- a/Progettazione2/Diari/02_lupica_andrea_diario_2017-01-18.docx
+++ b/Progettazione2/Diari/02_lupica_andrea_diario_2017-01-18.docx
@@ -221,8 +221,6 @@
               </w:rPr>
               <w:t>Nessun problema riscontrato</w:t>
             </w:r>
-            <w:bookmarkStart w:id="0" w:name="_GoBack"/>
-            <w:bookmarkEnd w:id="0"/>
           </w:p>
         </w:tc>
       </w:tr>
@@ -446,8 +444,12 @@
       </w:r>
     </w:p>
     <w:sectPr>
-      <w:headerReference w:type="default" r:id="rId8"/>
-      <w:footerReference w:type="default" r:id="rId9"/>
+      <w:headerReference w:type="even" r:id="rId8"/>
+      <w:headerReference w:type="default" r:id="rId9"/>
+      <w:footerReference w:type="even" r:id="rId10"/>
+      <w:footerReference w:type="default" r:id="rId11"/>
+      <w:headerReference w:type="first" r:id="rId12"/>
+      <w:footerReference w:type="first" r:id="rId13"/>
       <w:pgSz w:w="11906" w:h="16838"/>
       <w:pgMar w:top="1417" w:right="1134" w:bottom="1134" w:left="1134" w:header="708" w:footer="708" w:gutter="0"/>
       <w:cols w:space="708"/>
@@ -483,6 +485,16 @@
 </file>
 
 <file path=word/footer1.xml><?xml version="1.0" encoding="utf-8"?>
+<w:ftr xmlns:wpc="http://schemas.microsoft.com/office/word/2010/wordprocessingCanvas" xmlns:mc="http://schemas.openxmlformats.org/markup-compatibility/2006" xmlns:o="urn:schemas-microsoft-com:office:office" xmlns:r="http://schemas.openxmlformats.org/officeDocument/2006/relationships" xmlns:m="http://schemas.openxmlformats.org/officeDocument/2006/math" xmlns:v="urn:schemas-microsoft-com:vml" xmlns:wp14="http://schemas.microsoft.com/office/word/2010/wordprocessingDrawing" xmlns:wp="http://schemas.openxmlformats.org/drawingml/2006/wordprocessingDrawing" xmlns:w10="urn:schemas-microsoft-com:office:word" xmlns:w="http://schemas.openxmlformats.org/wordprocessingml/2006/main" xmlns:w14="http://schemas.microsoft.com/office/word/2010/wordml" xmlns:w15="http://schemas.microsoft.com/office/word/2012/wordml" xmlns:wpg="http://schemas.microsoft.com/office/word/2010/wordprocessingGroup" xmlns:wpi="http://schemas.microsoft.com/office/word/2010/wordprocessingInk" xmlns:wne="http://schemas.microsoft.com/office/word/2006/wordml" xmlns:wps="http://schemas.microsoft.com/office/word/2010/wordprocessingShape" mc:Ignorable="w14 w15 wp14">
+  <w:p>
+    <w:pPr>
+      <w:pStyle w:val="Pidipagina"/>
+    </w:pPr>
+  </w:p>
+</w:ftr>
+</file>
+
+<file path=word/footer2.xml><?xml version="1.0" encoding="utf-8"?>
 <w:ftr xmlns:wpc="http://schemas.microsoft.com/office/word/2010/wordprocessingCanvas" xmlns:mc="http://schemas.openxmlformats.org/markup-compatibility/2006" xmlns:o="urn:schemas-microsoft-com:office:office" xmlns:r="http://schemas.openxmlformats.org/officeDocument/2006/relationships" xmlns:m="http://schemas.openxmlformats.org/officeDocument/2006/math" xmlns:v="urn:schemas-microsoft-com:vml" xmlns:wp14="http://schemas.microsoft.com/office/word/2010/wordprocessingDrawing" xmlns:wp="http://schemas.openxmlformats.org/drawingml/2006/wordprocessingDrawing" xmlns:w10="urn:schemas-microsoft-com:office:word" xmlns:w="http://schemas.openxmlformats.org/wordprocessingml/2006/main" xmlns:w14="http://schemas.microsoft.com/office/word/2010/wordml" xmlns:w15="http://schemas.microsoft.com/office/word/2012/wordml" xmlns:wpg="http://schemas.microsoft.com/office/word/2010/wordprocessingGroup" xmlns:wpi="http://schemas.microsoft.com/office/word/2010/wordprocessingInk" xmlns:wne="http://schemas.microsoft.com/office/word/2006/wordml" xmlns:wps="http://schemas.microsoft.com/office/word/2010/wordprocessingShape" mc:Ignorable="w14 w15 wp14">
   <w:p>
     <w:sdt>
@@ -511,14 +523,16 @@
     </w:r>
     <w:proofErr w:type="gramEnd"/>
     <w:r>
-      <w:t>Gestione Approcci Interdisciplinari MP</w:t>
+      <w:t xml:space="preserve">Estensione </w:t>
     </w:r>
     <w:r>
-      <w:tab/>
+      <w:t xml:space="preserve">Gestione Approcci Interdisciplinari </w:t>
     </w:r>
     <w:r>
-      <w:tab/>
+      <w:t>MP</w:t>
     </w:r>
+    <w:bookmarkStart w:id="0" w:name="_GoBack"/>
+    <w:bookmarkEnd w:id="0"/>
     <w:r>
       <w:tab/>
     </w:r>
@@ -536,6 +550,16 @@
 </w:ftr>
 </file>
 
+<file path=word/footer3.xml><?xml version="1.0" encoding="utf-8"?>
+<w:ftr xmlns:wpc="http://schemas.microsoft.com/office/word/2010/wordprocessingCanvas" xmlns:mc="http://schemas.openxmlformats.org/markup-compatibility/2006" xmlns:o="urn:schemas-microsoft-com:office:office" xmlns:r="http://schemas.openxmlformats.org/officeDocument/2006/relationships" xmlns:m="http://schemas.openxmlformats.org/officeDocument/2006/math" xmlns:v="urn:schemas-microsoft-com:vml" xmlns:wp14="http://schemas.microsoft.com/office/word/2010/wordprocessingDrawing" xmlns:wp="http://schemas.openxmlformats.org/drawingml/2006/wordprocessingDrawing" xmlns:w10="urn:schemas-microsoft-com:office:word" xmlns:w="http://schemas.openxmlformats.org/wordprocessingml/2006/main" xmlns:w14="http://schemas.microsoft.com/office/word/2010/wordml" xmlns:w15="http://schemas.microsoft.com/office/word/2012/wordml" xmlns:wpg="http://schemas.microsoft.com/office/word/2010/wordprocessingGroup" xmlns:wpi="http://schemas.microsoft.com/office/word/2010/wordprocessingInk" xmlns:wne="http://schemas.microsoft.com/office/word/2006/wordml" xmlns:wps="http://schemas.microsoft.com/office/word/2010/wordprocessingShape" mc:Ignorable="w14 w15 wp14">
+  <w:p>
+    <w:pPr>
+      <w:pStyle w:val="Pidipagina"/>
+    </w:pPr>
+  </w:p>
+</w:ftr>
+</file>
+
 <file path=word/footnotes.xml><?xml version="1.0" encoding="utf-8"?>
 <w:footnotes xmlns:wpc="http://schemas.microsoft.com/office/word/2010/wordprocessingCanvas" xmlns:mc="http://schemas.openxmlformats.org/markup-compatibility/2006" xmlns:o="urn:schemas-microsoft-com:office:office" xmlns:r="http://schemas.openxmlformats.org/officeDocument/2006/relationships" xmlns:m="http://schemas.openxmlformats.org/officeDocument/2006/math" xmlns:v="urn:schemas-microsoft-com:vml" xmlns:wp14="http://schemas.microsoft.com/office/word/2010/wordprocessingDrawing" xmlns:wp="http://schemas.openxmlformats.org/drawingml/2006/wordprocessingDrawing" xmlns:w10="urn:schemas-microsoft-com:office:word" xmlns:w="http://schemas.openxmlformats.org/wordprocessingml/2006/main" xmlns:w14="http://schemas.microsoft.com/office/word/2010/wordml" xmlns:w15="http://schemas.microsoft.com/office/word/2012/wordml" xmlns:wpg="http://schemas.microsoft.com/office/word/2010/wordprocessingGroup" xmlns:wpi="http://schemas.microsoft.com/office/word/2010/wordprocessingInk" xmlns:wne="http://schemas.microsoft.com/office/word/2006/wordml" xmlns:wps="http://schemas.microsoft.com/office/word/2010/wordprocessingShape" mc:Ignorable="w14 w15 wp14">
   <w:footnote w:type="separator" w:id="-1">
@@ -562,6 +586,16 @@
 </file>
 
 <file path=word/header1.xml><?xml version="1.0" encoding="utf-8"?>
+<w:hdr xmlns:wpc="http://schemas.microsoft.com/office/word/2010/wordprocessingCanvas" xmlns:mc="http://schemas.openxmlformats.org/markup-compatibility/2006" xmlns:o="urn:schemas-microsoft-com:office:office" xmlns:r="http://schemas.openxmlformats.org/officeDocument/2006/relationships" xmlns:m="http://schemas.openxmlformats.org/officeDocument/2006/math" xmlns:v="urn:schemas-microsoft-com:vml" xmlns:wp14="http://schemas.microsoft.com/office/word/2010/wordprocessingDrawing" xmlns:wp="http://schemas.openxmlformats.org/drawingml/2006/wordprocessingDrawing" xmlns:w10="urn:schemas-microsoft-com:office:word" xmlns:w="http://schemas.openxmlformats.org/wordprocessingml/2006/main" xmlns:w14="http://schemas.microsoft.com/office/word/2010/wordml" xmlns:w15="http://schemas.microsoft.com/office/word/2012/wordml" xmlns:wpg="http://schemas.microsoft.com/office/word/2010/wordprocessingGroup" xmlns:wpi="http://schemas.microsoft.com/office/word/2010/wordprocessingInk" xmlns:wne="http://schemas.microsoft.com/office/word/2006/wordml" xmlns:wps="http://schemas.microsoft.com/office/word/2010/wordprocessingShape" mc:Ignorable="w14 w15 wp14">
+  <w:p>
+    <w:pPr>
+      <w:pStyle w:val="Intestazione"/>
+    </w:pPr>
+  </w:p>
+</w:hdr>
+</file>
+
+<file path=word/header2.xml><?xml version="1.0" encoding="utf-8"?>
 <w:hdr xmlns:wpc="http://schemas.microsoft.com/office/word/2010/wordprocessingCanvas" xmlns:mc="http://schemas.openxmlformats.org/markup-compatibility/2006" xmlns:o="urn:schemas-microsoft-com:office:office" xmlns:r="http://schemas.openxmlformats.org/officeDocument/2006/relationships" xmlns:m="http://schemas.openxmlformats.org/officeDocument/2006/math" xmlns:v="urn:schemas-microsoft-com:vml" xmlns:wp14="http://schemas.microsoft.com/office/word/2010/wordprocessingDrawing" xmlns:wp="http://schemas.openxmlformats.org/drawingml/2006/wordprocessingDrawing" xmlns:w10="urn:schemas-microsoft-com:office:word" xmlns:w="http://schemas.openxmlformats.org/wordprocessingml/2006/main" xmlns:w14="http://schemas.microsoft.com/office/word/2010/wordml" xmlns:w15="http://schemas.microsoft.com/office/word/2012/wordml" xmlns:wpg="http://schemas.microsoft.com/office/word/2010/wordprocessingGroup" xmlns:wpi="http://schemas.microsoft.com/office/word/2010/wordprocessingInk" xmlns:wne="http://schemas.microsoft.com/office/word/2006/wordml" xmlns:wps="http://schemas.microsoft.com/office/word/2010/wordprocessingShape" mc:Ignorable="w14 w15 wp14">
   <w:p>
     <w:pPr>
@@ -581,6 +615,16 @@
       <w:t xml:space="preserve"> 4AC</w:t>
     </w:r>
   </w:p>
+  <w:p>
+    <w:pPr>
+      <w:pStyle w:val="Intestazione"/>
+    </w:pPr>
+  </w:p>
+</w:hdr>
+</file>
+
+<file path=word/header3.xml><?xml version="1.0" encoding="utf-8"?>
+<w:hdr xmlns:wpc="http://schemas.microsoft.com/office/word/2010/wordprocessingCanvas" xmlns:mc="http://schemas.openxmlformats.org/markup-compatibility/2006" xmlns:o="urn:schemas-microsoft-com:office:office" xmlns:r="http://schemas.openxmlformats.org/officeDocument/2006/relationships" xmlns:m="http://schemas.openxmlformats.org/officeDocument/2006/math" xmlns:v="urn:schemas-microsoft-com:vml" xmlns:wp14="http://schemas.microsoft.com/office/word/2010/wordprocessingDrawing" xmlns:wp="http://schemas.openxmlformats.org/drawingml/2006/wordprocessingDrawing" xmlns:w10="urn:schemas-microsoft-com:office:word" xmlns:w="http://schemas.openxmlformats.org/wordprocessingml/2006/main" xmlns:w14="http://schemas.microsoft.com/office/word/2010/wordml" xmlns:w15="http://schemas.microsoft.com/office/word/2012/wordml" xmlns:wpg="http://schemas.microsoft.com/office/word/2010/wordprocessingGroup" xmlns:wpi="http://schemas.microsoft.com/office/word/2010/wordprocessingInk" xmlns:wne="http://schemas.microsoft.com/office/word/2006/wordml" xmlns:wps="http://schemas.microsoft.com/office/word/2010/wordprocessingShape" mc:Ignorable="w14 w15 wp14">
   <w:p>
     <w:pPr>
       <w:pStyle w:val="Intestazione"/>
@@ -3839,6 +3883,7 @@
     <w:rsid w:val="00E316BF"/>
     <w:rsid w:val="00E42975"/>
     <w:rsid w:val="00EC6CCE"/>
+    <w:rsid w:val="00EC773E"/>
     <w:rsid w:val="00EE4297"/>
     <w:rsid w:val="00F53A00"/>
     <w:rsid w:val="00FA1CED"/>
@@ -4631,7 +4676,7 @@
 </file>
 
 <file path=customXml/itemProps1.xml><?xml version="1.0" encoding="utf-8"?>
-<ds:datastoreItem xmlns:ds="http://schemas.openxmlformats.org/officeDocument/2006/customXml" ds:itemID="{1194ACC2-C5BB-4D74-AE13-A71DB335462E}">
+<ds:datastoreItem xmlns:ds="http://schemas.openxmlformats.org/officeDocument/2006/customXml" ds:itemID="{1FF9B32D-62CE-40C6-BABA-EED948A6B2FC}">
   <ds:schemaRefs>
     <ds:schemaRef ds:uri="http://schemas.openxmlformats.org/officeDocument/2006/bibliography"/>
   </ds:schemaRefs>

</xml_diff>